<commit_message>
Correccion de SA 1 y 4, 3 pendiente
</commit_message>
<xml_diff>
--- a/Eva-2 -2020371087.docx
+++ b/Eva-2 -2020371087.docx
@@ -324,7 +324,7 @@
           <w:sz w:val="28"/>
           <w:szCs w:val="24"/>
         </w:rPr>
-        <w:t>viernes, 11 de agosto de 2023</w:t>
+        <w:t>viernes, 18 de agosto de 2023</w:t>
       </w:r>
       <w:r>
         <w:rPr>
@@ -436,7 +436,11 @@
     <w:sdt>
       <w:sdtPr>
         <w:rPr>
-          <w:lang w:val="es-ES"/>
+          <w:rFonts w:asciiTheme="minorHAnsi" w:eastAsiaTheme="minorHAnsi" w:hAnsiTheme="minorHAnsi" w:cstheme="minorBidi"/>
+          <w:color w:val="auto"/>
+          <w:sz w:val="22"/>
+          <w:szCs w:val="22"/>
+          <w:lang w:val="es-ES" w:eastAsia="en-US"/>
         </w:rPr>
         <w:id w:val="-1674949042"/>
         <w:docPartObj>
@@ -446,13 +450,8 @@
       </w:sdtPr>
       <w:sdtEndPr>
         <w:rPr>
-          <w:rFonts w:asciiTheme="minorHAnsi" w:eastAsiaTheme="minorHAnsi" w:hAnsiTheme="minorHAnsi" w:cstheme="minorBidi"/>
           <w:b/>
           <w:bCs/>
-          <w:color w:val="auto"/>
-          <w:sz w:val="22"/>
-          <w:szCs w:val="22"/>
-          <w:lang w:eastAsia="en-US"/>
         </w:rPr>
       </w:sdtEndPr>
       <w:sdtContent>
@@ -2744,6 +2743,9 @@
     </w:p>
     <w:p>
       <w:r>
+        <w:rPr>
+          <w:noProof/>
+        </w:rPr>
         <w:drawing>
           <wp:inline distT="0" distB="0" distL="0" distR="0" wp14:anchorId="45857E76" wp14:editId="5FF33135">
             <wp:extent cx="5612130" cy="1287780"/>
@@ -2795,6 +2797,9 @@
     </w:p>
     <w:p>
       <w:r>
+        <w:rPr>
+          <w:noProof/>
+        </w:rPr>
         <w:drawing>
           <wp:inline distT="0" distB="0" distL="0" distR="0" wp14:anchorId="0AD8F7FB" wp14:editId="09DCB50F">
             <wp:extent cx="5612130" cy="545465"/>
@@ -2846,6 +2851,9 @@
     </w:p>
     <w:p>
       <w:r>
+        <w:rPr>
+          <w:noProof/>
+        </w:rPr>
         <w:drawing>
           <wp:inline distT="0" distB="0" distL="0" distR="0" wp14:anchorId="5FBE2493" wp14:editId="784247A0">
             <wp:extent cx="5612130" cy="609600"/>
@@ -2904,6 +2912,9 @@
     </w:p>
     <w:p>
       <w:r>
+        <w:rPr>
+          <w:noProof/>
+        </w:rPr>
         <w:drawing>
           <wp:inline distT="0" distB="0" distL="0" distR="0" wp14:anchorId="7EF6ACA4" wp14:editId="20394B6D">
             <wp:extent cx="5612130" cy="440055"/>
@@ -2963,6 +2974,9 @@
     </w:p>
     <w:p>
       <w:r>
+        <w:rPr>
+          <w:noProof/>
+        </w:rPr>
         <w:drawing>
           <wp:inline distT="0" distB="0" distL="0" distR="0" wp14:anchorId="6643E860" wp14:editId="6FF9A861">
             <wp:extent cx="5099050" cy="3040505"/>
@@ -3009,6 +3023,9 @@
     </w:p>
     <w:p>
       <w:r>
+        <w:rPr>
+          <w:noProof/>
+        </w:rPr>
         <w:drawing>
           <wp:inline distT="0" distB="0" distL="0" distR="0" wp14:anchorId="14BA3498" wp14:editId="2F2FD0DC">
             <wp:extent cx="4927570" cy="3522785"/>
@@ -3093,6 +3110,9 @@
         </w:rPr>
       </w:pPr>
       <w:r>
+        <w:rPr>
+          <w:noProof/>
+        </w:rPr>
         <w:drawing>
           <wp:inline distT="0" distB="0" distL="0" distR="0" wp14:anchorId="02612DCC" wp14:editId="0F0937BD">
             <wp:extent cx="4927570" cy="888170"/>
@@ -3140,12 +3160,258 @@
     <w:p>
       <w:pPr>
         <w:pStyle w:val="Ttulo3"/>
-      </w:pPr>
+        <w:rPr>
+          <w:lang w:eastAsia="es-MX"/>
+        </w:rPr>
+      </w:pPr>
+      <w:r>
+        <w:rPr>
+          <w:lang w:eastAsia="es-MX"/>
+        </w:rPr>
+        <w:t>Hiperparámetros y optimización</w:t>
+      </w:r>
       <w:bookmarkStart w:id="5" w:name="_Toc142689189"/>
-      <w:r>
+    </w:p>
+    <w:p>
+      <w:pPr>
         <w:rPr>
           <w:lang w:eastAsia="es-MX"/>
         </w:rPr>
+      </w:pPr>
+      <w:r>
+        <w:rPr>
+          <w:lang w:eastAsia="es-MX"/>
+        </w:rPr>
+        <w:t>Este código utiliza la búsqueda de cuadrícula (</w:t>
+      </w:r>
+      <w:proofErr w:type="spellStart"/>
+      <w:r>
+        <w:rPr>
+          <w:lang w:eastAsia="es-MX"/>
+        </w:rPr>
+        <w:t>GridSearchCV</w:t>
+      </w:r>
+      <w:proofErr w:type="spellEnd"/>
+      <w:r>
+        <w:rPr>
+          <w:lang w:eastAsia="es-MX"/>
+        </w:rPr>
+        <w:t xml:space="preserve">) para probar diferentes valores de </w:t>
+      </w:r>
+      <w:proofErr w:type="spellStart"/>
+      <w:r>
+        <w:rPr>
+          <w:lang w:eastAsia="es-MX"/>
+        </w:rPr>
+        <w:t>alpha</w:t>
+      </w:r>
+      <w:proofErr w:type="spellEnd"/>
+      <w:r>
+        <w:rPr>
+          <w:lang w:eastAsia="es-MX"/>
+        </w:rPr>
+        <w:t xml:space="preserve"> en un modelo de Regresión Ridge. Luego, ajusta el modelo con el mejor valor de </w:t>
+      </w:r>
+      <w:proofErr w:type="spellStart"/>
+      <w:r>
+        <w:rPr>
+          <w:lang w:eastAsia="es-MX"/>
+        </w:rPr>
+        <w:t>alpha</w:t>
+      </w:r>
+      <w:proofErr w:type="spellEnd"/>
+      <w:r>
+        <w:rPr>
+          <w:lang w:eastAsia="es-MX"/>
+        </w:rPr>
+        <w:t xml:space="preserve"> encontrado y evalúa su rendimiento en el conjunto de prueba.</w:t>
+      </w:r>
+    </w:p>
+    <w:p>
+      <w:pPr>
+        <w:rPr>
+          <w:lang w:eastAsia="es-MX"/>
+        </w:rPr>
+      </w:pPr>
+      <w:r>
+        <w:rPr>
+          <w:lang w:eastAsia="es-MX"/>
+        </w:rPr>
+        <w:t xml:space="preserve">Se </w:t>
+      </w:r>
+      <w:r>
+        <w:rPr>
+          <w:lang w:eastAsia="es-MX"/>
+        </w:rPr>
+        <w:t xml:space="preserve">define una lista de valores </w:t>
+      </w:r>
+      <w:proofErr w:type="spellStart"/>
+      <w:r>
+        <w:rPr>
+          <w:lang w:eastAsia="es-MX"/>
+        </w:rPr>
+        <w:t>alpha</w:t>
+      </w:r>
+      <w:proofErr w:type="spellEnd"/>
+      <w:r>
+        <w:rPr>
+          <w:lang w:eastAsia="es-MX"/>
+        </w:rPr>
+        <w:t xml:space="preserve"> (</w:t>
+      </w:r>
+      <w:proofErr w:type="spellStart"/>
+      <w:r>
+        <w:rPr>
+          <w:lang w:eastAsia="es-MX"/>
+        </w:rPr>
+        <w:t>hiperparámetro</w:t>
+      </w:r>
+      <w:proofErr w:type="spellEnd"/>
+      <w:r>
+        <w:rPr>
+          <w:lang w:eastAsia="es-MX"/>
+        </w:rPr>
+        <w:t xml:space="preserve"> de regularización) para probar. Luego, crea un modelo de regresión Ridge y establece una cuadrícula de posibles valores de hiperparámetros. Utiliza la validación cruzada para evaluar cada combinación de hiperparámetros y encuentra el valor de </w:t>
+      </w:r>
+      <w:proofErr w:type="spellStart"/>
+      <w:r>
+        <w:rPr>
+          <w:lang w:eastAsia="es-MX"/>
+        </w:rPr>
+        <w:t>alpha</w:t>
+      </w:r>
+      <w:proofErr w:type="spellEnd"/>
+      <w:r>
+        <w:rPr>
+          <w:lang w:eastAsia="es-MX"/>
+        </w:rPr>
+        <w:t xml:space="preserve"> que resulta en el menor error cuadrático medio (MSE). El modelo con el mejor </w:t>
+      </w:r>
+      <w:proofErr w:type="spellStart"/>
+      <w:r>
+        <w:rPr>
+          <w:lang w:eastAsia="es-MX"/>
+        </w:rPr>
+        <w:t>alpha</w:t>
+      </w:r>
+      <w:proofErr w:type="spellEnd"/>
+      <w:r>
+        <w:rPr>
+          <w:lang w:eastAsia="es-MX"/>
+        </w:rPr>
+        <w:t xml:space="preserve"> se ajusta nuevamente a los datos de entrenamiento. Finalmente, se realizan predicciones en el conjunto de prueba y se calculan las métricas de evaluación (MSE y coeficiente de determinación) para el mejor modelo, cuyos resultados se imprimen.</w:t>
+      </w:r>
+    </w:p>
+    <w:p>
+      <w:pPr>
+        <w:rPr>
+          <w:lang w:eastAsia="es-MX"/>
+        </w:rPr>
+      </w:pPr>
+      <w:r>
+        <w:rPr>
+          <w:lang w:eastAsia="es-MX"/>
+        </w:rPr>
+        <w:drawing>
+          <wp:inline distT="0" distB="0" distL="0" distR="0" wp14:anchorId="2BE69DA0" wp14:editId="1870DCA1">
+            <wp:extent cx="5612130" cy="3576320"/>
+            <wp:effectExtent l="0" t="0" r="7620" b="5080"/>
+            <wp:docPr id="1978759313" name="Imagen 1"/>
+            <wp:cNvGraphicFramePr>
+              <a:graphicFrameLocks xmlns:a="http://schemas.openxmlformats.org/drawingml/2006/main" noChangeAspect="1"/>
+            </wp:cNvGraphicFramePr>
+            <a:graphic xmlns:a="http://schemas.openxmlformats.org/drawingml/2006/main">
+              <a:graphicData uri="http://schemas.openxmlformats.org/drawingml/2006/picture">
+                <pic:pic xmlns:pic="http://schemas.openxmlformats.org/drawingml/2006/picture">
+                  <pic:nvPicPr>
+                    <pic:cNvPr id="1978759313" name=""/>
+                    <pic:cNvPicPr/>
+                  </pic:nvPicPr>
+                  <pic:blipFill>
+                    <a:blip r:embed="rId14"/>
+                    <a:stretch>
+                      <a:fillRect/>
+                    </a:stretch>
+                  </pic:blipFill>
+                  <pic:spPr>
+                    <a:xfrm>
+                      <a:off x="0" y="0"/>
+                      <a:ext cx="5612130" cy="3576320"/>
+                    </a:xfrm>
+                    <a:prstGeom prst="rect">
+                      <a:avLst/>
+                    </a:prstGeom>
+                  </pic:spPr>
+                </pic:pic>
+              </a:graphicData>
+            </a:graphic>
+          </wp:inline>
+        </w:drawing>
+      </w:r>
+    </w:p>
+    <w:p>
+      <w:pPr>
+        <w:rPr>
+          <w:lang w:eastAsia="es-MX"/>
+        </w:rPr>
+      </w:pPr>
+      <w:r>
+        <w:rPr>
+          <w:lang w:eastAsia="es-MX"/>
+        </w:rPr>
+        <w:lastRenderedPageBreak/>
+        <w:drawing>
+          <wp:inline distT="0" distB="0" distL="0" distR="0" wp14:anchorId="0E9A4859" wp14:editId="4FD627EB">
+            <wp:extent cx="5517358" cy="3238781"/>
+            <wp:effectExtent l="0" t="0" r="7620" b="0"/>
+            <wp:docPr id="582042446" name="Imagen 1"/>
+            <wp:cNvGraphicFramePr>
+              <a:graphicFrameLocks xmlns:a="http://schemas.openxmlformats.org/drawingml/2006/main" noChangeAspect="1"/>
+            </wp:cNvGraphicFramePr>
+            <a:graphic xmlns:a="http://schemas.openxmlformats.org/drawingml/2006/main">
+              <a:graphicData uri="http://schemas.openxmlformats.org/drawingml/2006/picture">
+                <pic:pic xmlns:pic="http://schemas.openxmlformats.org/drawingml/2006/picture">
+                  <pic:nvPicPr>
+                    <pic:cNvPr id="582042446" name=""/>
+                    <pic:cNvPicPr/>
+                  </pic:nvPicPr>
+                  <pic:blipFill>
+                    <a:blip r:embed="rId15"/>
+                    <a:stretch>
+                      <a:fillRect/>
+                    </a:stretch>
+                  </pic:blipFill>
+                  <pic:spPr>
+                    <a:xfrm>
+                      <a:off x="0" y="0"/>
+                      <a:ext cx="5517358" cy="3238781"/>
+                    </a:xfrm>
+                    <a:prstGeom prst="rect">
+                      <a:avLst/>
+                    </a:prstGeom>
+                  </pic:spPr>
+                </pic:pic>
+              </a:graphicData>
+            </a:graphic>
+          </wp:inline>
+        </w:drawing>
+      </w:r>
+    </w:p>
+    <w:p>
+      <w:pPr>
+        <w:rPr>
+          <w:lang w:eastAsia="es-MX"/>
+        </w:rPr>
+      </w:pPr>
+    </w:p>
+    <w:p>
+      <w:pPr>
+        <w:pStyle w:val="Ttulo3"/>
+      </w:pPr>
+      <w:r>
+        <w:rPr>
+          <w:lang w:eastAsia="es-MX"/>
+        </w:rPr>
         <w:t>Enlace hacia un repositorio que contenga el modelo obtenido.</w:t>
       </w:r>
       <w:bookmarkEnd w:id="5"/>
@@ -3169,7 +3435,7 @@
           <w:lang w:eastAsia="es-MX"/>
         </w:rPr>
       </w:pPr>
-      <w:hyperlink r:id="rId14" w:history="1">
+      <w:hyperlink r:id="rId16" w:history="1">
         <w:r>
           <w:rPr>
             <w:rStyle w:val="Hipervnculo"/>
@@ -3206,6 +3472,7 @@
       </w:pPr>
       <w:r>
         <w:rPr>
+          <w:noProof/>
           <w:lang w:eastAsia="es-MX"/>
         </w:rPr>
         <w:drawing>
@@ -3224,7 +3491,7 @@
                     <pic:cNvPicPr/>
                   </pic:nvPicPr>
                   <pic:blipFill>
-                    <a:blip r:embed="rId15"/>
+                    <a:blip r:embed="rId17"/>
                     <a:stretch>
                       <a:fillRect/>
                     </a:stretch>
@@ -3275,19 +3542,26 @@
         <w:rPr>
           <w:lang w:eastAsia="es-MX"/>
         </w:rPr>
-        <w:t>epresenta visualmente la relación entre las puntuaciones predichas por el modelo de regresión y los valores reales de carreras anotadas en los partidos de béisbol. Cada punto en la gráfica representa un equipo y su respectiva puntuación real en el eje horizontal, mientras que en el eje vertical se encuentran las puntuaciones predichas por el modelo. Una dispersión cercana a la línea diagonal indica una predicción precisa, donde las puntuaciones predichas se alinean estrechamente con las puntuaciones reales.</w:t>
-      </w:r>
-    </w:p>
-    <w:p>
-      <w:pPr>
+        <w:t xml:space="preserve">epresenta visualmente la relación entre las puntuaciones predichas por el modelo de regresión y los valores reales de carreras anotadas en los partidos de béisbol. Cada punto en la gráfica representa un equipo y su respectiva puntuación real en el eje horizontal, mientras que en el eje vertical se encuentran las puntuaciones predichas por el modelo. Una dispersión cercana a la línea </w:t>
+      </w:r>
+      <w:r>
         <w:rPr>
           <w:lang w:eastAsia="es-MX"/>
         </w:rPr>
-      </w:pPr>
-      <w:r>
+        <w:lastRenderedPageBreak/>
+        <w:t>diagonal indica una predicción precisa, donde las puntuaciones predichas se alinean estrechamente con las puntuaciones reales.</w:t>
+      </w:r>
+    </w:p>
+    <w:p>
+      <w:pPr>
         <w:rPr>
           <w:lang w:eastAsia="es-MX"/>
         </w:rPr>
+      </w:pPr>
+      <w:r>
+        <w:rPr>
+          <w:lang w:eastAsia="es-MX"/>
+        </w:rPr>
         <w:t>se puede observar que en su mayoría las puntuaciones predichas se encuentran en proximidad a la línea diagonal, lo que sugiere que el modelo ha logrado capturar las tendencias generales en los datos. Sin embargo, también se pueden identificar algunas discrepancias notables entre las predicciones y los valores reales, especialmente en los extremos. Estas discrepancias podrían deberse a variaciones no consideradas por el modelo o a factores atípicos en los datos.</w:t>
       </w:r>
     </w:p>
@@ -3312,19 +3586,7 @@
           <w:shd w:val="clear" w:color="auto" w:fill="FFFFFF"/>
         </w:rPr>
         <w:lastRenderedPageBreak/>
-        <w:t>Análisis supervisado (</w:t>
-      </w:r>
-      <w:r>
-        <w:rPr>
-          <w:shd w:val="clear" w:color="auto" w:fill="FFFFFF"/>
-        </w:rPr>
-        <w:t>diabetes_indiana</w:t>
-      </w:r>
-      <w:r>
-        <w:rPr>
-          <w:shd w:val="clear" w:color="auto" w:fill="FFFFFF"/>
-        </w:rPr>
-        <w:t>)</w:t>
+        <w:t>Análisis supervisado (diabetes_indiana)</w:t>
       </w:r>
       <w:bookmarkEnd w:id="7"/>
     </w:p>
@@ -3357,13 +3619,7 @@
         </w:numPr>
       </w:pPr>
       <w:r>
-        <w:t>Flexibilidad y Robustez: RandomForestClassifier</w:t>
-      </w:r>
-      <w:r>
-        <w:t xml:space="preserve"> es</w:t>
-      </w:r>
-      <w:r>
-        <w:t xml:space="preserve"> un método de aprendizaje automático versátil que puede manejar tanto problemas de clasificación como de regresión. Son resistentes al sobreajuste y funcionan bien en una variedad de situaciones.</w:t>
+        <w:t>Flexibilidad y Robustez: RandomForestClassifier es un método de aprendizaje automático versátil que puede manejar tanto problemas de clasificación como de regresión. Son resistentes al sobreajuste y funcionan bien en una variedad de situaciones.</w:t>
       </w:r>
     </w:p>
     <w:p>
@@ -3375,19 +3631,7 @@
         </w:numPr>
       </w:pPr>
       <w:r>
-        <w:t xml:space="preserve">Manejo de Características: </w:t>
-      </w:r>
-      <w:r>
-        <w:t>Es</w:t>
-      </w:r>
-      <w:r>
-        <w:t xml:space="preserve"> capa</w:t>
-      </w:r>
-      <w:r>
-        <w:t>z</w:t>
-      </w:r>
-      <w:r>
-        <w:t xml:space="preserve"> de manejar múltiples características y son adecuados para conjuntos de datos con características numéricas y categóricas.</w:t>
+        <w:t>Manejo de Características: Es capaz de manejar múltiples características y son adecuados para conjuntos de datos con características numéricas y categóricas.</w:t>
       </w:r>
     </w:p>
     <w:p>
@@ -3431,6 +3675,9 @@
     </w:p>
     <w:p>
       <w:r>
+        <w:rPr>
+          <w:noProof/>
+        </w:rPr>
         <w:drawing>
           <wp:inline distT="0" distB="0" distL="0" distR="0" wp14:anchorId="58D93FAB" wp14:editId="7B79D726">
             <wp:extent cx="5612130" cy="1330960"/>
@@ -3447,7 +3694,7 @@
                     <pic:cNvPicPr/>
                   </pic:nvPicPr>
                   <pic:blipFill>
-                    <a:blip r:embed="rId16"/>
+                    <a:blip r:embed="rId18"/>
                     <a:stretch>
                       <a:fillRect/>
                     </a:stretch>
@@ -3482,6 +3729,9 @@
     </w:p>
     <w:p>
       <w:r>
+        <w:rPr>
+          <w:noProof/>
+        </w:rPr>
         <w:drawing>
           <wp:inline distT="0" distB="0" distL="0" distR="0" wp14:anchorId="27A790BE" wp14:editId="4CE70EB7">
             <wp:extent cx="3292928" cy="461580"/>
@@ -3498,7 +3748,7 @@
                     <pic:cNvPicPr/>
                   </pic:nvPicPr>
                   <pic:blipFill>
-                    <a:blip r:embed="rId17"/>
+                    <a:blip r:embed="rId19"/>
                     <a:stretch>
                       <a:fillRect/>
                     </a:stretch>
@@ -3533,6 +3783,9 @@
     </w:p>
     <w:p>
       <w:r>
+        <w:rPr>
+          <w:noProof/>
+        </w:rPr>
         <w:drawing>
           <wp:inline distT="0" distB="0" distL="0" distR="0" wp14:anchorId="4A0FDF4A" wp14:editId="4F5D29E0">
             <wp:extent cx="4029331" cy="353786"/>
@@ -3549,7 +3802,7 @@
                     <pic:cNvPicPr/>
                   </pic:nvPicPr>
                   <pic:blipFill>
-                    <a:blip r:embed="rId18"/>
+                    <a:blip r:embed="rId20"/>
                     <a:stretch>
                       <a:fillRect/>
                     </a:stretch>
@@ -3584,6 +3837,9 @@
     </w:p>
     <w:p>
       <w:r>
+        <w:rPr>
+          <w:noProof/>
+        </w:rPr>
         <w:lastRenderedPageBreak/>
         <w:drawing>
           <wp:inline distT="0" distB="0" distL="0" distR="0" wp14:anchorId="7411730F" wp14:editId="164652A1">
@@ -3601,7 +3857,7 @@
                     <pic:cNvPicPr/>
                   </pic:nvPicPr>
                   <pic:blipFill>
-                    <a:blip r:embed="rId19"/>
+                    <a:blip r:embed="rId21"/>
                     <a:stretch>
                       <a:fillRect/>
                     </a:stretch>
@@ -3636,6 +3892,9 @@
     </w:p>
     <w:p>
       <w:r>
+        <w:rPr>
+          <w:noProof/>
+        </w:rPr>
         <w:drawing>
           <wp:inline distT="0" distB="0" distL="0" distR="0" wp14:anchorId="6350087E" wp14:editId="202EB2DB">
             <wp:extent cx="3774831" cy="2703595"/>
@@ -3652,7 +3911,7 @@
                     <pic:cNvPicPr/>
                   </pic:nvPicPr>
                   <pic:blipFill>
-                    <a:blip r:embed="rId20"/>
+                    <a:blip r:embed="rId22"/>
                     <a:stretch>
                       <a:fillRect/>
                     </a:stretch>
@@ -3675,6 +3934,9 @@
     </w:p>
     <w:p>
       <w:r>
+        <w:rPr>
+          <w:noProof/>
+        </w:rPr>
         <w:drawing>
           <wp:inline distT="0" distB="0" distL="0" distR="0" wp14:anchorId="78D6B345" wp14:editId="7AB55DB0">
             <wp:extent cx="3845169" cy="3879105"/>
@@ -3691,7 +3953,7 @@
                     <pic:cNvPicPr/>
                   </pic:nvPicPr>
                   <pic:blipFill>
-                    <a:blip r:embed="rId21"/>
+                    <a:blip r:embed="rId23"/>
                     <a:stretch>
                       <a:fillRect/>
                     </a:stretch>
@@ -3725,13 +3987,7 @@
     </w:p>
     <w:p>
       <w:r>
-        <w:t>Se realiza una optimización adicional de los hiperparámetros del modelo RandomForest para mejorar su rendimiento.</w:t>
-      </w:r>
-      <w:r>
-        <w:t xml:space="preserve"> El</w:t>
-      </w:r>
-      <w:r>
-        <w:t xml:space="preserve"> código realiza una evaluación cuantitativa del modelo RandomForest utilizando métricas de evaluación específicas y realiza ajustes de los hiperparámetros con el objetivo de optimizar el rendimiento del modelo en la tarea de clasificación de la diabetes.</w:t>
+        <w:t>Se realiza una optimización adicional de los hiperparámetros del modelo RandomForest para mejorar su rendimiento. El código realiza una evaluación cuantitativa del modelo RandomForest utilizando métricas de evaluación específicas y realiza ajustes de los hiperparámetros con el objetivo de optimizar el rendimiento del modelo en la tarea de clasificación de la diabetes.</w:t>
       </w:r>
     </w:p>
     <w:p>
@@ -3746,6 +4002,9 @@
     </w:p>
     <w:p>
       <w:r>
+        <w:rPr>
+          <w:noProof/>
+        </w:rPr>
         <w:drawing>
           <wp:inline distT="0" distB="0" distL="0" distR="0" wp14:anchorId="7729510F" wp14:editId="3F585611">
             <wp:extent cx="4495800" cy="4899505"/>
@@ -3762,7 +4021,7 @@
                     <pic:cNvPicPr/>
                   </pic:nvPicPr>
                   <pic:blipFill>
-                    <a:blip r:embed="rId22"/>
+                    <a:blip r:embed="rId24"/>
                     <a:stretch>
                       <a:fillRect/>
                     </a:stretch>
@@ -3801,7 +4060,7 @@
       </w:r>
     </w:p>
     <w:p>
-      <w:hyperlink r:id="rId23" w:history="1">
+      <w:hyperlink r:id="rId25" w:history="1">
         <w:r>
           <w:rPr>
             <w:rStyle w:val="Hipervnculo"/>
@@ -3825,6 +4084,9 @@
     </w:p>
     <w:p>
       <w:r>
+        <w:rPr>
+          <w:noProof/>
+        </w:rPr>
         <w:drawing>
           <wp:inline distT="0" distB="0" distL="0" distR="0" wp14:anchorId="55119607" wp14:editId="16A31DE7">
             <wp:extent cx="3360420" cy="3390077"/>
@@ -3841,7 +4103,7 @@
                     <pic:cNvPicPr/>
                   </pic:nvPicPr>
                   <pic:blipFill>
-                    <a:blip r:embed="rId21"/>
+                    <a:blip r:embed="rId23"/>
                     <a:stretch>
                       <a:fillRect/>
                     </a:stretch>
@@ -3889,21 +4151,12 @@
         <w:jc w:val="left"/>
       </w:pPr>
       <w:r>
-        <w:t>En esta gráfica, si enfocamos en la diagonal principal (de la esquina superior izquierda a la inferior derecha), podemos observar que los verdaderos positivos y verdaderos negativos son mayores en comparación con los falsos positivos y falsos negativos. Esto indica que el modelo está acertando en la clasificación de las instancias en ambas clases (diabéticas y no diabéticas) en general.</w:t>
-      </w:r>
-      <w:r>
-        <w:t xml:space="preserve"> </w:t>
-      </w:r>
-    </w:p>
-    <w:p>
-      <w:r>
-        <w:t xml:space="preserve">La gráfica también puede ayudarnos a identificar en qué clase el modelo tiende a equivocarse más. Si los falsos positivos son significativamente más altos que los falsos negativos, podría indicar que el modelo está siendo más propenso a clasificar erróneamente instancias como positivas cuando en realidad son negativas. Del mismo modo, si los falsos negativos son mucho mayores que los falsos positivos, podría indicar que el modelo está perdiendo instancias que son </w:t>
-      </w:r>
-      <w:r>
-        <w:t>positivas,</w:t>
-      </w:r>
-      <w:r>
-        <w:t xml:space="preserve"> pero se clasifican como negativas.</w:t>
+        <w:t xml:space="preserve">En esta gráfica, si enfocamos en la diagonal principal (de la esquina superior izquierda a la inferior derecha), podemos observar que los verdaderos positivos y verdaderos negativos son mayores en comparación con los falsos positivos y falsos negativos. Esto indica que el modelo está acertando en la clasificación de las instancias en ambas clases (diabéticas y no diabéticas) en general. </w:t>
+      </w:r>
+    </w:p>
+    <w:p>
+      <w:r>
+        <w:t>La gráfica también puede ayudarnos a identificar en qué clase el modelo tiende a equivocarse más. Si los falsos positivos son significativamente más altos que los falsos negativos, podría indicar que el modelo está siendo más propenso a clasificar erróneamente instancias como positivas cuando en realidad son negativas. Del mismo modo, si los falsos negativos son mucho mayores que los falsos positivos, podría indicar que el modelo está perdiendo instancias que son positivas, pero se clasifican como negativas.</w:t>
       </w:r>
     </w:p>
     <w:p>
@@ -3993,6 +4246,9 @@
     </w:p>
     <w:p>
       <w:r>
+        <w:rPr>
+          <w:noProof/>
+        </w:rPr>
         <w:drawing>
           <wp:inline distT="0" distB="0" distL="0" distR="0" wp14:anchorId="4D21F34C" wp14:editId="40AFE29A">
             <wp:extent cx="4038600" cy="1464868"/>
@@ -4009,7 +4265,7 @@
                     <pic:cNvPicPr/>
                   </pic:nvPicPr>
                   <pic:blipFill>
-                    <a:blip r:embed="rId24"/>
+                    <a:blip r:embed="rId26"/>
                     <a:stretch>
                       <a:fillRect/>
                     </a:stretch>
@@ -4060,6 +4316,9 @@
     </w:p>
     <w:p>
       <w:r>
+        <w:rPr>
+          <w:noProof/>
+        </w:rPr>
         <w:drawing>
           <wp:inline distT="0" distB="0" distL="0" distR="0" wp14:anchorId="2A092C33" wp14:editId="6C9A167D">
             <wp:extent cx="3726872" cy="512986"/>
@@ -4076,7 +4335,7 @@
                     <pic:cNvPicPr/>
                   </pic:nvPicPr>
                   <pic:blipFill>
-                    <a:blip r:embed="rId25"/>
+                    <a:blip r:embed="rId27"/>
                     <a:stretch>
                       <a:fillRect/>
                     </a:stretch>
@@ -4119,6 +4378,9 @@
     </w:p>
     <w:p>
       <w:r>
+        <w:rPr>
+          <w:noProof/>
+        </w:rPr>
         <w:drawing>
           <wp:inline distT="0" distB="0" distL="0" distR="0" wp14:anchorId="39B3BC6C" wp14:editId="3F503CF2">
             <wp:extent cx="3284505" cy="632515"/>
@@ -4135,7 +4397,7 @@
                     <pic:cNvPicPr/>
                   </pic:nvPicPr>
                   <pic:blipFill>
-                    <a:blip r:embed="rId26"/>
+                    <a:blip r:embed="rId28"/>
                     <a:stretch>
                       <a:fillRect/>
                     </a:stretch>
@@ -4186,6 +4448,9 @@
     </w:p>
     <w:p>
       <w:r>
+        <w:rPr>
+          <w:noProof/>
+        </w:rPr>
         <w:drawing>
           <wp:inline distT="0" distB="0" distL="0" distR="0" wp14:anchorId="724192AD" wp14:editId="58A4E13F">
             <wp:extent cx="2903472" cy="586791"/>
@@ -4202,7 +4467,7 @@
                     <pic:cNvPicPr/>
                   </pic:nvPicPr>
                   <pic:blipFill>
-                    <a:blip r:embed="rId27"/>
+                    <a:blip r:embed="rId29"/>
                     <a:stretch>
                       <a:fillRect/>
                     </a:stretch>
@@ -4262,6 +4527,9 @@
     </w:p>
     <w:p>
       <w:r>
+        <w:rPr>
+          <w:noProof/>
+        </w:rPr>
         <w:drawing>
           <wp:inline distT="0" distB="0" distL="0" distR="0" wp14:anchorId="1B5F55C5" wp14:editId="336A140D">
             <wp:extent cx="4839119" cy="2324301"/>
@@ -4278,7 +4546,7 @@
                     <pic:cNvPicPr/>
                   </pic:nvPicPr>
                   <pic:blipFill>
-                    <a:blip r:embed="rId28"/>
+                    <a:blip r:embed="rId30"/>
                     <a:stretch>
                       <a:fillRect/>
                     </a:stretch>
@@ -4323,6 +4591,9 @@
     </w:p>
     <w:p>
       <w:r>
+        <w:rPr>
+          <w:noProof/>
+        </w:rPr>
         <w:drawing>
           <wp:inline distT="0" distB="0" distL="0" distR="0" wp14:anchorId="264C99A0" wp14:editId="63AE5A93">
             <wp:extent cx="4381880" cy="533446"/>
@@ -4339,7 +4610,7 @@
                     <pic:cNvPicPr/>
                   </pic:nvPicPr>
                   <pic:blipFill>
-                    <a:blip r:embed="rId29"/>
+                    <a:blip r:embed="rId31"/>
                     <a:stretch>
                       <a:fillRect/>
                     </a:stretch>
@@ -4382,6 +4653,9 @@
     </w:p>
     <w:p>
       <w:r>
+        <w:rPr>
+          <w:noProof/>
+        </w:rPr>
         <w:drawing>
           <wp:inline distT="0" distB="0" distL="0" distR="0" wp14:anchorId="5A820AE8" wp14:editId="4FFDF6DF">
             <wp:extent cx="4456065" cy="3401291"/>
@@ -4398,7 +4672,7 @@
                     <pic:cNvPicPr/>
                   </pic:nvPicPr>
                   <pic:blipFill>
-                    <a:blip r:embed="rId30"/>
+                    <a:blip r:embed="rId32"/>
                     <a:stretch>
                       <a:fillRect/>
                     </a:stretch>
@@ -4436,7 +4710,7 @@
       </w:r>
     </w:p>
     <w:p>
-      <w:hyperlink r:id="rId31" w:history="1">
+      <w:hyperlink r:id="rId33" w:history="1">
         <w:r>
           <w:rPr>
             <w:rStyle w:val="Hipervnculo"/>
@@ -4460,6 +4734,9 @@
     </w:p>
     <w:p>
       <w:r>
+        <w:rPr>
+          <w:noProof/>
+        </w:rPr>
         <w:drawing>
           <wp:inline distT="0" distB="0" distL="0" distR="0" wp14:anchorId="34281F4B" wp14:editId="121855EA">
             <wp:extent cx="3877734" cy="2959854"/>
@@ -4476,7 +4753,7 @@
                     <pic:cNvPicPr/>
                   </pic:nvPicPr>
                   <pic:blipFill>
-                    <a:blip r:embed="rId30"/>
+                    <a:blip r:embed="rId32"/>
                     <a:stretch>
                       <a:fillRect/>
                     </a:stretch>
@@ -4574,13 +4851,7 @@
       </w:r>
       <w:proofErr w:type="spellEnd"/>
       <w:r>
-        <w:t xml:space="preserve"> agrupa observaciones con precios de cierre más altos y volúmenes bajos. Puede indicar períodos en los que el precio de las acciones aumentó </w:t>
-      </w:r>
-      <w:r>
-        <w:t>significativamente,</w:t>
-      </w:r>
-      <w:r>
-        <w:t xml:space="preserve"> pero con un menor volumen de operaciones, lo que podría sugerir un interés selectivo por parte de los inversores.</w:t>
+        <w:t xml:space="preserve"> agrupa observaciones con precios de cierre más altos y volúmenes bajos. Puede indicar períodos en los que el precio de las acciones aumentó significativamente, pero con un menor volumen de operaciones, lo que podría sugerir un interés selectivo por parte de los inversores.</w:t>
       </w:r>
     </w:p>
     <w:p>
@@ -4663,6 +4934,9 @@
     </w:p>
     <w:p>
       <w:r>
+        <w:rPr>
+          <w:noProof/>
+        </w:rPr>
         <w:drawing>
           <wp:inline distT="0" distB="0" distL="0" distR="0" wp14:anchorId="574E742A" wp14:editId="3ED3C5A9">
             <wp:extent cx="5612130" cy="1170940"/>
@@ -4679,7 +4953,7 @@
                     <pic:cNvPicPr/>
                   </pic:nvPicPr>
                   <pic:blipFill>
-                    <a:blip r:embed="rId32"/>
+                    <a:blip r:embed="rId34"/>
                     <a:stretch>
                       <a:fillRect/>
                     </a:stretch>
@@ -4707,6 +4981,9 @@
     </w:p>
     <w:p>
       <w:r>
+        <w:rPr>
+          <w:noProof/>
+        </w:rPr>
         <w:drawing>
           <wp:inline distT="0" distB="0" distL="0" distR="0" wp14:anchorId="57EC7421" wp14:editId="1133F336">
             <wp:extent cx="3955472" cy="2243811"/>
@@ -4723,7 +5000,7 @@
                     <pic:cNvPicPr/>
                   </pic:nvPicPr>
                   <pic:blipFill>
-                    <a:blip r:embed="rId33"/>
+                    <a:blip r:embed="rId35"/>
                     <a:stretch>
                       <a:fillRect/>
                     </a:stretch>
@@ -4751,6 +5028,9 @@
     </w:p>
     <w:p>
       <w:r>
+        <w:rPr>
+          <w:noProof/>
+        </w:rPr>
         <w:drawing>
           <wp:inline distT="0" distB="0" distL="0" distR="0" wp14:anchorId="2C923F0C" wp14:editId="01897CC4">
             <wp:extent cx="4176122" cy="685859"/>
@@ -4767,7 +5047,7 @@
                     <pic:cNvPicPr/>
                   </pic:nvPicPr>
                   <pic:blipFill>
-                    <a:blip r:embed="rId34"/>
+                    <a:blip r:embed="rId36"/>
                     <a:stretch>
                       <a:fillRect/>
                     </a:stretch>
@@ -4796,10 +5076,13 @@
     </w:p>
     <w:p>
       <w:r>
+        <w:rPr>
+          <w:noProof/>
+        </w:rPr>
         <w:drawing>
-          <wp:inline distT="0" distB="0" distL="0" distR="0" wp14:anchorId="50222A94" wp14:editId="161EF0C1">
-            <wp:extent cx="5612130" cy="5582920"/>
-            <wp:effectExtent l="0" t="0" r="0" b="0"/>
+          <wp:inline distT="0" distB="0" distL="0" distR="0" wp14:anchorId="50222A94" wp14:editId="6ECF1598">
+            <wp:extent cx="4927849" cy="4902200"/>
+            <wp:effectExtent l="0" t="0" r="6350" b="0"/>
             <wp:docPr id="1959944538" name="Imagen 1"/>
             <wp:cNvGraphicFramePr>
               <a:graphicFrameLocks xmlns:a="http://schemas.openxmlformats.org/drawingml/2006/main" noChangeAspect="1"/>
@@ -4812,7 +5095,7 @@
                     <pic:cNvPicPr/>
                   </pic:nvPicPr>
                   <pic:blipFill>
-                    <a:blip r:embed="rId35"/>
+                    <a:blip r:embed="rId37"/>
                     <a:stretch>
                       <a:fillRect/>
                     </a:stretch>
@@ -4820,7 +5103,7 @@
                   <pic:spPr>
                     <a:xfrm>
                       <a:off x="0" y="0"/>
-                      <a:ext cx="5612130" cy="5582920"/>
+                      <a:ext cx="4930157" cy="4904496"/>
                     </a:xfrm>
                     <a:prstGeom prst="rect">
                       <a:avLst/>
@@ -4837,8 +5120,350 @@
       <w:pPr>
         <w:pStyle w:val="Ttulo3"/>
       </w:pPr>
+      <w:r>
+        <w:t>Reducción de dimensionalidad</w:t>
+      </w:r>
+    </w:p>
+    <w:p>
       <w:bookmarkStart w:id="21" w:name="_Toc142689205"/>
       <w:r>
+        <w:t xml:space="preserve">Se encuentra el número mínimo de componentes principales necesarios para retener un porcentaje específico de varianza explicada acumulativa. Este número se calcula utilizando </w:t>
+      </w:r>
+      <w:proofErr w:type="spellStart"/>
+      <w:proofErr w:type="gramStart"/>
+      <w:r>
+        <w:t>np.argmax</w:t>
+      </w:r>
+      <w:proofErr w:type="spellEnd"/>
+      <w:proofErr w:type="gramEnd"/>
+      <w:r>
+        <w:t>(</w:t>
+      </w:r>
+      <w:proofErr w:type="spellStart"/>
+      <w:r>
+        <w:t>explained_variance_ratio</w:t>
+      </w:r>
+      <w:proofErr w:type="spellEnd"/>
+      <w:r>
+        <w:t xml:space="preserve"> &gt;= </w:t>
+      </w:r>
+      <w:proofErr w:type="spellStart"/>
+      <w:r>
+        <w:t>min_variance_ratio</w:t>
+      </w:r>
+      <w:proofErr w:type="spellEnd"/>
+      <w:r>
+        <w:t>) + 1.</w:t>
+      </w:r>
+    </w:p>
+    <w:p>
+      <w:r>
+        <w:drawing>
+          <wp:inline distT="0" distB="0" distL="0" distR="0" wp14:anchorId="26C150C4" wp14:editId="6467D3F6">
+            <wp:extent cx="5446786" cy="711200"/>
+            <wp:effectExtent l="0" t="0" r="1905" b="0"/>
+            <wp:docPr id="318392218" name="Imagen 1"/>
+            <wp:cNvGraphicFramePr>
+              <a:graphicFrameLocks xmlns:a="http://schemas.openxmlformats.org/drawingml/2006/main" noChangeAspect="1"/>
+            </wp:cNvGraphicFramePr>
+            <a:graphic xmlns:a="http://schemas.openxmlformats.org/drawingml/2006/main">
+              <a:graphicData uri="http://schemas.openxmlformats.org/drawingml/2006/picture">
+                <pic:pic xmlns:pic="http://schemas.openxmlformats.org/drawingml/2006/picture">
+                  <pic:nvPicPr>
+                    <pic:cNvPr id="318392218" name=""/>
+                    <pic:cNvPicPr/>
+                  </pic:nvPicPr>
+                  <pic:blipFill>
+                    <a:blip r:embed="rId38"/>
+                    <a:stretch>
+                      <a:fillRect/>
+                    </a:stretch>
+                  </pic:blipFill>
+                  <pic:spPr>
+                    <a:xfrm>
+                      <a:off x="0" y="0"/>
+                      <a:ext cx="5491091" cy="716985"/>
+                    </a:xfrm>
+                    <a:prstGeom prst="rect">
+                      <a:avLst/>
+                    </a:prstGeom>
+                  </pic:spPr>
+                </pic:pic>
+              </a:graphicData>
+            </a:graphic>
+          </wp:inline>
+        </w:drawing>
+      </w:r>
+    </w:p>
+    <w:p>
+      <w:r>
+        <w:lastRenderedPageBreak/>
+        <w:t xml:space="preserve">Se crea una nueva instancia de PCA con el número mínimo de componentes calculado en el paso anterior y se ajusta a los datos normalizados </w:t>
+      </w:r>
+      <w:proofErr w:type="spellStart"/>
+      <w:r>
+        <w:t>X_scaled_alquiler</w:t>
+      </w:r>
+      <w:proofErr w:type="spellEnd"/>
+      <w:r>
+        <w:t>. Esto reduce las dimensiones de los datos al número mínimo de componentes</w:t>
+      </w:r>
+      <w:r>
+        <w:t xml:space="preserve"> y se muestra en consola</w:t>
+      </w:r>
+    </w:p>
+    <w:p>
+      <w:r>
+        <w:drawing>
+          <wp:inline distT="0" distB="0" distL="0" distR="0" wp14:anchorId="36831647" wp14:editId="6FCB08BD">
+            <wp:extent cx="6065969" cy="1159933"/>
+            <wp:effectExtent l="0" t="0" r="0" b="2540"/>
+            <wp:docPr id="533414860" name="Imagen 1"/>
+            <wp:cNvGraphicFramePr>
+              <a:graphicFrameLocks xmlns:a="http://schemas.openxmlformats.org/drawingml/2006/main" noChangeAspect="1"/>
+            </wp:cNvGraphicFramePr>
+            <a:graphic xmlns:a="http://schemas.openxmlformats.org/drawingml/2006/main">
+              <a:graphicData uri="http://schemas.openxmlformats.org/drawingml/2006/picture">
+                <pic:pic xmlns:pic="http://schemas.openxmlformats.org/drawingml/2006/picture">
+                  <pic:nvPicPr>
+                    <pic:cNvPr id="533414860" name=""/>
+                    <pic:cNvPicPr/>
+                  </pic:nvPicPr>
+                  <pic:blipFill>
+                    <a:blip r:embed="rId39"/>
+                    <a:stretch>
+                      <a:fillRect/>
+                    </a:stretch>
+                  </pic:blipFill>
+                  <pic:spPr>
+                    <a:xfrm>
+                      <a:off x="0" y="0"/>
+                      <a:ext cx="6071206" cy="1160934"/>
+                    </a:xfrm>
+                    <a:prstGeom prst="rect">
+                      <a:avLst/>
+                    </a:prstGeom>
+                  </pic:spPr>
+                </pic:pic>
+              </a:graphicData>
+            </a:graphic>
+          </wp:inline>
+        </w:drawing>
+      </w:r>
+    </w:p>
+    <w:p>
+      <w:r>
+        <w:t>Se muestra la varianza explicada por cada componente principal utilizando un bucle.</w:t>
+      </w:r>
+    </w:p>
+    <w:p>
+      <w:r>
+        <w:drawing>
+          <wp:inline distT="0" distB="0" distL="0" distR="0" wp14:anchorId="09A6D700" wp14:editId="1C9D6891">
+            <wp:extent cx="5787984" cy="1769533"/>
+            <wp:effectExtent l="0" t="0" r="3810" b="2540"/>
+            <wp:docPr id="1594244624" name="Imagen 1"/>
+            <wp:cNvGraphicFramePr>
+              <a:graphicFrameLocks xmlns:a="http://schemas.openxmlformats.org/drawingml/2006/main" noChangeAspect="1"/>
+            </wp:cNvGraphicFramePr>
+            <a:graphic xmlns:a="http://schemas.openxmlformats.org/drawingml/2006/main">
+              <a:graphicData uri="http://schemas.openxmlformats.org/drawingml/2006/picture">
+                <pic:pic xmlns:pic="http://schemas.openxmlformats.org/drawingml/2006/picture">
+                  <pic:nvPicPr>
+                    <pic:cNvPr id="1594244624" name=""/>
+                    <pic:cNvPicPr/>
+                  </pic:nvPicPr>
+                  <pic:blipFill>
+                    <a:blip r:embed="rId40"/>
+                    <a:stretch>
+                      <a:fillRect/>
+                    </a:stretch>
+                  </pic:blipFill>
+                  <pic:spPr>
+                    <a:xfrm>
+                      <a:off x="0" y="0"/>
+                      <a:ext cx="5809446" cy="1776095"/>
+                    </a:xfrm>
+                    <a:prstGeom prst="rect">
+                      <a:avLst/>
+                    </a:prstGeom>
+                  </pic:spPr>
+                </pic:pic>
+              </a:graphicData>
+            </a:graphic>
+          </wp:inline>
+        </w:drawing>
+      </w:r>
+    </w:p>
+    <w:p>
+      <w:r>
+        <w:t>Se calcula y muestra la varianza explicada acumulativa por número de componentes principales utilizando otro bucle.</w:t>
+      </w:r>
+    </w:p>
+    <w:p>
+      <w:r>
+        <w:drawing>
+          <wp:inline distT="0" distB="0" distL="0" distR="0" wp14:anchorId="1CE66E03" wp14:editId="64832558">
+            <wp:extent cx="5728368" cy="1888067"/>
+            <wp:effectExtent l="0" t="0" r="5715" b="0"/>
+            <wp:docPr id="1339737917" name="Imagen 1"/>
+            <wp:cNvGraphicFramePr>
+              <a:graphicFrameLocks xmlns:a="http://schemas.openxmlformats.org/drawingml/2006/main" noChangeAspect="1"/>
+            </wp:cNvGraphicFramePr>
+            <a:graphic xmlns:a="http://schemas.openxmlformats.org/drawingml/2006/main">
+              <a:graphicData uri="http://schemas.openxmlformats.org/drawingml/2006/picture">
+                <pic:pic xmlns:pic="http://schemas.openxmlformats.org/drawingml/2006/picture">
+                  <pic:nvPicPr>
+                    <pic:cNvPr id="1339737917" name=""/>
+                    <pic:cNvPicPr/>
+                  </pic:nvPicPr>
+                  <pic:blipFill>
+                    <a:blip r:embed="rId41"/>
+                    <a:stretch>
+                      <a:fillRect/>
+                    </a:stretch>
+                  </pic:blipFill>
+                  <pic:spPr>
+                    <a:xfrm>
+                      <a:off x="0" y="0"/>
+                      <a:ext cx="5738230" cy="1891317"/>
+                    </a:xfrm>
+                    <a:prstGeom prst="rect">
+                      <a:avLst/>
+                    </a:prstGeom>
+                  </pic:spPr>
+                </pic:pic>
+              </a:graphicData>
+            </a:graphic>
+          </wp:inline>
+        </w:drawing>
+      </w:r>
+    </w:p>
+    <w:p>
+      <w:r>
+        <w:t xml:space="preserve">Se elimina las dos columnas adicionales de </w:t>
+      </w:r>
+      <w:proofErr w:type="spellStart"/>
+      <w:r>
+        <w:t>X_pca_alquiler</w:t>
+      </w:r>
+      <w:proofErr w:type="spellEnd"/>
+      <w:r>
+        <w:t xml:space="preserve"> (PC8 y PC9) para que coincida con las 7 componentes principales seleccionadas</w:t>
+      </w:r>
+      <w:r>
+        <w:t xml:space="preserve"> y se</w:t>
+      </w:r>
+      <w:r>
+        <w:t xml:space="preserve"> crea nuevamente el </w:t>
+      </w:r>
+      <w:proofErr w:type="spellStart"/>
+      <w:r>
+        <w:t>DataFrame</w:t>
+      </w:r>
+      <w:proofErr w:type="spellEnd"/>
+      <w:r>
+        <w:t xml:space="preserve"> </w:t>
+      </w:r>
+      <w:proofErr w:type="spellStart"/>
+      <w:r>
+        <w:t>X_pca_alquiler</w:t>
+      </w:r>
+      <w:proofErr w:type="spellEnd"/>
+      <w:r>
+        <w:t xml:space="preserve"> con las columnas correctas para las 7 componentes principales.</w:t>
+      </w:r>
+    </w:p>
+    <w:p>
+      <w:r>
+        <w:lastRenderedPageBreak/>
+        <w:drawing>
+          <wp:inline distT="0" distB="0" distL="0" distR="0" wp14:anchorId="5E779EB2" wp14:editId="219C39A0">
+            <wp:extent cx="5612130" cy="3170555"/>
+            <wp:effectExtent l="0" t="0" r="7620" b="0"/>
+            <wp:docPr id="1087935581" name="Imagen 1"/>
+            <wp:cNvGraphicFramePr>
+              <a:graphicFrameLocks xmlns:a="http://schemas.openxmlformats.org/drawingml/2006/main" noChangeAspect="1"/>
+            </wp:cNvGraphicFramePr>
+            <a:graphic xmlns:a="http://schemas.openxmlformats.org/drawingml/2006/main">
+              <a:graphicData uri="http://schemas.openxmlformats.org/drawingml/2006/picture">
+                <pic:pic xmlns:pic="http://schemas.openxmlformats.org/drawingml/2006/picture">
+                  <pic:nvPicPr>
+                    <pic:cNvPr id="1087935581" name=""/>
+                    <pic:cNvPicPr/>
+                  </pic:nvPicPr>
+                  <pic:blipFill>
+                    <a:blip r:embed="rId42"/>
+                    <a:stretch>
+                      <a:fillRect/>
+                    </a:stretch>
+                  </pic:blipFill>
+                  <pic:spPr>
+                    <a:xfrm>
+                      <a:off x="0" y="0"/>
+                      <a:ext cx="5612130" cy="3170555"/>
+                    </a:xfrm>
+                    <a:prstGeom prst="rect">
+                      <a:avLst/>
+                    </a:prstGeom>
+                  </pic:spPr>
+                </pic:pic>
+              </a:graphicData>
+            </a:graphic>
+          </wp:inline>
+        </w:drawing>
+      </w:r>
+    </w:p>
+    <w:p>
+      <w:r>
+        <w:t>Se grafica la varianza explicada acumulativa utilizando las 7 componentes principales en función del número de componentes.</w:t>
+      </w:r>
+    </w:p>
+    <w:p>
+      <w:r>
+        <w:drawing>
+          <wp:inline distT="0" distB="0" distL="0" distR="0" wp14:anchorId="2A757F8C" wp14:editId="3FB390FE">
+            <wp:extent cx="5612130" cy="4187190"/>
+            <wp:effectExtent l="0" t="0" r="7620" b="3810"/>
+            <wp:docPr id="738723668" name="Imagen 1"/>
+            <wp:cNvGraphicFramePr>
+              <a:graphicFrameLocks xmlns:a="http://schemas.openxmlformats.org/drawingml/2006/main" noChangeAspect="1"/>
+            </wp:cNvGraphicFramePr>
+            <a:graphic xmlns:a="http://schemas.openxmlformats.org/drawingml/2006/main">
+              <a:graphicData uri="http://schemas.openxmlformats.org/drawingml/2006/picture">
+                <pic:pic xmlns:pic="http://schemas.openxmlformats.org/drawingml/2006/picture">
+                  <pic:nvPicPr>
+                    <pic:cNvPr id="738723668" name=""/>
+                    <pic:cNvPicPr/>
+                  </pic:nvPicPr>
+                  <pic:blipFill>
+                    <a:blip r:embed="rId43"/>
+                    <a:stretch>
+                      <a:fillRect/>
+                    </a:stretch>
+                  </pic:blipFill>
+                  <pic:spPr>
+                    <a:xfrm>
+                      <a:off x="0" y="0"/>
+                      <a:ext cx="5612130" cy="4187190"/>
+                    </a:xfrm>
+                    <a:prstGeom prst="rect">
+                      <a:avLst/>
+                    </a:prstGeom>
+                  </pic:spPr>
+                </pic:pic>
+              </a:graphicData>
+            </a:graphic>
+          </wp:inline>
+        </w:drawing>
+      </w:r>
+    </w:p>
+    <w:p>
+      <w:pPr>
+        <w:pStyle w:val="Ttulo3"/>
+      </w:pPr>
+      <w:r>
+        <w:lastRenderedPageBreak/>
         <w:t>Enlace hacia un repositorio que contenga el modelo obtenido.</w:t>
       </w:r>
       <w:bookmarkEnd w:id="21"/>
@@ -4849,7 +5474,7 @@
       </w:r>
     </w:p>
     <w:p>
-      <w:hyperlink r:id="rId36" w:history="1">
+      <w:hyperlink r:id="rId44" w:history="1">
         <w:r>
           <w:rPr>
             <w:rStyle w:val="Hipervnculo"/>
@@ -4867,15 +5492,17 @@
       </w:pPr>
       <w:bookmarkStart w:id="22" w:name="_Toc142689206"/>
       <w:r>
-        <w:lastRenderedPageBreak/>
         <w:t>Gráfica personalizada e interpretación de resultados.</w:t>
       </w:r>
       <w:bookmarkEnd w:id="22"/>
     </w:p>
     <w:p>
       <w:r>
+        <w:rPr>
+          <w:noProof/>
+        </w:rPr>
         <w:drawing>
-          <wp:inline distT="0" distB="0" distL="0" distR="0" wp14:anchorId="379A951D" wp14:editId="56F390F0">
+          <wp:inline distT="0" distB="0" distL="0" distR="0" wp14:anchorId="379A951D" wp14:editId="64F25B82">
             <wp:extent cx="4163290" cy="3024662"/>
             <wp:effectExtent l="76200" t="76200" r="142240" b="137795"/>
             <wp:docPr id="1224276662" name="Imagen 1"/>
@@ -4890,7 +5517,7 @@
                     <pic:cNvPicPr/>
                   </pic:nvPicPr>
                   <pic:blipFill>
-                    <a:blip r:embed="rId37"/>
+                    <a:blip r:embed="rId45"/>
                     <a:stretch>
                       <a:fillRect/>
                     </a:stretch>
@@ -4898,7 +5525,7 @@
                   <pic:spPr>
                     <a:xfrm>
                       <a:off x="0" y="0"/>
-                      <a:ext cx="4170774" cy="3030099"/>
+                      <a:ext cx="4163290" cy="3024662"/>
                     </a:xfrm>
                     <a:prstGeom prst="rect">
                       <a:avLst/>
@@ -4927,11 +5554,6 @@
     </w:p>
     <w:p>
       <w:r>
-        <w:t>La gráfica de "Varianza Explicada Acumulativa vs. Número de Componentes Principales" proporciona información sobre cuánta varianza de los datos originales se conserva al considerar diferentes cantidades de componentes principales después de aplicar la reducción de dimensionalidad mediante PCA.</w:t>
-      </w:r>
-    </w:p>
-    <w:p>
-      <w:r>
         <w:t>En la gráfica, el eje x representa el número de componentes principales utilizados, mientras que el eje y muestra la varianza explicada acumulativa hasta ese punto. La varianza explicada acumulativa indica cuánta información de los datos originales se mantiene al proyectarlos en un espacio de menor dimensión.</w:t>
       </w:r>
     </w:p>
@@ -4945,16 +5567,78 @@
         <w:jc w:val="left"/>
       </w:pPr>
       <w:r>
+        <w:lastRenderedPageBreak/>
+        <w:drawing>
+          <wp:inline distT="0" distB="0" distL="0" distR="0" wp14:anchorId="4A856871" wp14:editId="122AB500">
+            <wp:extent cx="5611743" cy="2988733"/>
+            <wp:effectExtent l="0" t="0" r="8255" b="2540"/>
+            <wp:docPr id="1695566668" name="Imagen 1695566668"/>
+            <wp:cNvGraphicFramePr>
+              <a:graphicFrameLocks xmlns:a="http://schemas.openxmlformats.org/drawingml/2006/main" noChangeAspect="1"/>
+            </wp:cNvGraphicFramePr>
+            <a:graphic xmlns:a="http://schemas.openxmlformats.org/drawingml/2006/main">
+              <a:graphicData uri="http://schemas.openxmlformats.org/drawingml/2006/picture">
+                <pic:pic xmlns:pic="http://schemas.openxmlformats.org/drawingml/2006/picture">
+                  <pic:nvPicPr>
+                    <pic:cNvPr id="738723668" name=""/>
+                    <pic:cNvPicPr/>
+                  </pic:nvPicPr>
+                  <pic:blipFill rotWithShape="1">
+                    <a:blip r:embed="rId43"/>
+                    <a:srcRect t="26489" b="2129"/>
+                    <a:stretch/>
+                  </pic:blipFill>
+                  <pic:spPr bwMode="auto">
+                    <a:xfrm>
+                      <a:off x="0" y="0"/>
+                      <a:ext cx="5611743" cy="2988733"/>
+                    </a:xfrm>
+                    <a:prstGeom prst="rect">
+                      <a:avLst/>
+                    </a:prstGeom>
+                    <a:ln>
+                      <a:noFill/>
+                    </a:ln>
+                    <a:extLst>
+                      <a:ext uri="{53640926-AAD7-44D8-BBD7-CCE9431645EC}">
+                        <a14:shadowObscured xmlns:a14="http://schemas.microsoft.com/office/drawing/2010/main"/>
+                      </a:ext>
+                    </a:extLst>
+                  </pic:spPr>
+                </pic:pic>
+              </a:graphicData>
+            </a:graphic>
+          </wp:inline>
+        </w:drawing>
+      </w:r>
+    </w:p>
+    <w:p>
+      <w:pPr>
+        <w:jc w:val="left"/>
+      </w:pPr>
+      <w:r>
+        <w:t>muestra cómo la información se distribuye en las nuevas dimensiones reducidas (7 componentes principales) después de eliminar las componentes menos significativas y retener solo aquellas que explican la mayor parte de la varianza en los datos. Comparando ambas gráficas, es posible observar cómo reducir la dimensionalidad a través de PCA puede afectar la cantidad de varianza explicada acumulativa y cómo las componentes principales seleccionadas influyen en la representación de los datos en menos dimensiones.</w:t>
+      </w:r>
+    </w:p>
+    <w:p>
+      <w:pPr>
+        <w:jc w:val="left"/>
+      </w:pPr>
+      <w:r>
         <w:br w:type="page"/>
       </w:r>
     </w:p>
     <w:p>
       <w:pPr>
+        <w:jc w:val="left"/>
+      </w:pPr>
+    </w:p>
+    <w:p>
+      <w:pPr>
         <w:pStyle w:val="Ttulo1"/>
       </w:pPr>
       <w:bookmarkStart w:id="23" w:name="_Toc142689207"/>
       <w:r>
-        <w:lastRenderedPageBreak/>
         <w:t>DE</w:t>
       </w:r>
       <w:bookmarkEnd w:id="23"/>
@@ -5057,6 +5741,9 @@
     </w:p>
     <w:p>
       <w:r>
+        <w:rPr>
+          <w:noProof/>
+        </w:rPr>
         <w:drawing>
           <wp:inline distT="0" distB="0" distL="0" distR="0" wp14:anchorId="002BA856" wp14:editId="242A87CC">
             <wp:extent cx="5612130" cy="4787265"/>
@@ -5073,7 +5760,7 @@
                     <pic:cNvPicPr/>
                   </pic:nvPicPr>
                   <pic:blipFill>
-                    <a:blip r:embed="rId38"/>
+                    <a:blip r:embed="rId46"/>
                     <a:stretch>
                       <a:fillRect/>
                     </a:stretch>
@@ -5120,6 +5807,9 @@
     </w:p>
     <w:p>
       <w:r>
+        <w:rPr>
+          <w:noProof/>
+        </w:rPr>
         <w:drawing>
           <wp:inline distT="0" distB="0" distL="0" distR="0" wp14:anchorId="27714711" wp14:editId="56542C6B">
             <wp:extent cx="2636402" cy="1638300"/>
@@ -5136,7 +5826,7 @@
                     <pic:cNvPicPr/>
                   </pic:nvPicPr>
                   <pic:blipFill>
-                    <a:blip r:embed="rId39"/>
+                    <a:blip r:embed="rId47"/>
                     <a:stretch>
                       <a:fillRect/>
                     </a:stretch>
@@ -5159,6 +5849,9 @@
     </w:p>
     <w:p>
       <w:r>
+        <w:rPr>
+          <w:noProof/>
+        </w:rPr>
         <w:drawing>
           <wp:inline distT="0" distB="0" distL="0" distR="0" wp14:anchorId="26456124" wp14:editId="454E051C">
             <wp:extent cx="4045527" cy="3298491"/>
@@ -5175,7 +5868,7 @@
                     <pic:cNvPicPr/>
                   </pic:nvPicPr>
                   <pic:blipFill>
-                    <a:blip r:embed="rId40"/>
+                    <a:blip r:embed="rId48"/>
                     <a:stretch>
                       <a:fillRect/>
                     </a:stretch>
@@ -5245,6 +5938,9 @@
     </w:p>
     <w:p>
       <w:r>
+        <w:rPr>
+          <w:noProof/>
+        </w:rPr>
         <w:drawing>
           <wp:inline distT="0" distB="0" distL="0" distR="0" wp14:anchorId="58711863" wp14:editId="59C8CEFE">
             <wp:extent cx="5022272" cy="1479687"/>
@@ -5261,7 +5957,7 @@
                     <pic:cNvPicPr/>
                   </pic:nvPicPr>
                   <pic:blipFill rotWithShape="1">
-                    <a:blip r:embed="rId41"/>
+                    <a:blip r:embed="rId49"/>
                     <a:srcRect b="67023"/>
                     <a:stretch/>
                   </pic:blipFill>
@@ -5291,6 +5987,9 @@
     </w:p>
     <w:p>
       <w:r>
+        <w:rPr>
+          <w:noProof/>
+        </w:rPr>
         <w:lastRenderedPageBreak/>
         <w:drawing>
           <wp:inline distT="0" distB="0" distL="0" distR="0" wp14:anchorId="3274C672" wp14:editId="646B8F13">
@@ -5308,7 +6007,7 @@
                     <pic:cNvPicPr/>
                   </pic:nvPicPr>
                   <pic:blipFill rotWithShape="1">
-                    <a:blip r:embed="rId41"/>
+                    <a:blip r:embed="rId49"/>
                     <a:srcRect t="32425" b="1181"/>
                     <a:stretch/>
                   </pic:blipFill>
@@ -5338,6 +6037,9 @@
     </w:p>
     <w:p>
       <w:r>
+        <w:rPr>
+          <w:noProof/>
+        </w:rPr>
         <w:drawing>
           <wp:inline distT="0" distB="0" distL="0" distR="0" wp14:anchorId="7DD4549D" wp14:editId="7803691A">
             <wp:extent cx="3683000" cy="2771453"/>
@@ -5354,7 +6056,7 @@
                     <pic:cNvPicPr/>
                   </pic:nvPicPr>
                   <pic:blipFill rotWithShape="1">
-                    <a:blip r:embed="rId42"/>
+                    <a:blip r:embed="rId50"/>
                     <a:srcRect t="2" b="42418"/>
                     <a:stretch/>
                   </pic:blipFill>
@@ -5384,6 +6086,9 @@
     </w:p>
     <w:p>
       <w:r>
+        <w:rPr>
+          <w:noProof/>
+        </w:rPr>
         <w:drawing>
           <wp:inline distT="0" distB="0" distL="0" distR="0" wp14:anchorId="30BF1851" wp14:editId="415D1435">
             <wp:extent cx="4319598" cy="2286000"/>
@@ -5400,7 +6105,7 @@
                     <pic:cNvPicPr/>
                   </pic:nvPicPr>
                   <pic:blipFill rotWithShape="1">
-                    <a:blip r:embed="rId42"/>
+                    <a:blip r:embed="rId50"/>
                     <a:srcRect t="56690" b="2816"/>
                     <a:stretch/>
                   </pic:blipFill>
@@ -5429,9 +6134,14 @@
       </w:r>
     </w:p>
     <w:p>
+      <w:proofErr w:type="spellStart"/>
       <w:r>
         <w:lastRenderedPageBreak/>
-        <w:t xml:space="preserve">n_estimators: Este </w:t>
+        <w:t>n_estimators</w:t>
+      </w:r>
+      <w:proofErr w:type="spellEnd"/>
+      <w:r>
+        <w:t xml:space="preserve">: Este </w:t>
       </w:r>
       <w:proofErr w:type="spellStart"/>
       <w:r>
@@ -5509,11 +6219,16 @@
       </w:r>
     </w:p>
     <w:p>
-      <w:r>
-        <w:t xml:space="preserve">max_depth: Este </w:t>
-      </w:r>
       <w:proofErr w:type="spellStart"/>
       <w:r>
+        <w:t>max_depth</w:t>
+      </w:r>
+      <w:proofErr w:type="spellEnd"/>
+      <w:r>
+        <w:t xml:space="preserve">: Este </w:t>
+      </w:r>
+      <w:proofErr w:type="spellStart"/>
+      <w:r>
         <w:t>hiperparámetro</w:t>
       </w:r>
       <w:proofErr w:type="spellEnd"/>
@@ -5566,7 +6281,7 @@
       </w:r>
     </w:p>
     <w:p>
-      <w:hyperlink r:id="rId43" w:history="1">
+      <w:hyperlink r:id="rId51" w:history="1">
         <w:r>
           <w:rPr>
             <w:rStyle w:val="Hipervnculo"/>
@@ -5591,6 +6306,9 @@
     </w:p>
     <w:p>
       <w:r>
+        <w:rPr>
+          <w:noProof/>
+        </w:rPr>
         <w:drawing>
           <wp:inline distT="0" distB="0" distL="0" distR="0" wp14:anchorId="6CEE721D" wp14:editId="3179C385">
             <wp:extent cx="5303448" cy="3436620"/>
@@ -5607,7 +6325,7 @@
                     <pic:cNvPicPr/>
                   </pic:nvPicPr>
                   <pic:blipFill>
-                    <a:blip r:embed="rId44"/>
+                    <a:blip r:embed="rId52"/>
                     <a:stretch>
                       <a:fillRect/>
                     </a:stretch>
@@ -5767,6 +6485,9 @@
     </w:p>
     <w:p>
       <w:r>
+        <w:rPr>
+          <w:noProof/>
+        </w:rPr>
         <w:drawing>
           <wp:inline distT="0" distB="0" distL="0" distR="0" wp14:anchorId="37F905C9" wp14:editId="7FF825D1">
             <wp:extent cx="5074920" cy="1449321"/>
@@ -5783,7 +6504,7 @@
                     <pic:cNvPicPr/>
                   </pic:nvPicPr>
                   <pic:blipFill>
-                    <a:blip r:embed="rId45"/>
+                    <a:blip r:embed="rId53"/>
                     <a:stretch>
                       <a:fillRect/>
                     </a:stretch>
@@ -5834,6 +6555,9 @@
     </w:p>
     <w:p>
       <w:r>
+        <w:rPr>
+          <w:noProof/>
+        </w:rPr>
         <w:drawing>
           <wp:inline distT="0" distB="0" distL="0" distR="0" wp14:anchorId="0EC83CB0" wp14:editId="2052DFB8">
             <wp:extent cx="4876800" cy="787513"/>
@@ -5850,7 +6574,7 @@
                     <pic:cNvPicPr/>
                   </pic:nvPicPr>
                   <pic:blipFill>
-                    <a:blip r:embed="rId46"/>
+                    <a:blip r:embed="rId54"/>
                     <a:stretch>
                       <a:fillRect/>
                     </a:stretch>
@@ -5909,6 +6633,9 @@
     </w:p>
     <w:p>
       <w:r>
+        <w:rPr>
+          <w:noProof/>
+        </w:rPr>
         <w:drawing>
           <wp:inline distT="0" distB="0" distL="0" distR="0" wp14:anchorId="32B35BDE" wp14:editId="6FA1C51F">
             <wp:extent cx="4983480" cy="784505"/>
@@ -5925,7 +6652,7 @@
                     <pic:cNvPicPr/>
                   </pic:nvPicPr>
                   <pic:blipFill rotWithShape="1">
-                    <a:blip r:embed="rId47"/>
+                    <a:blip r:embed="rId55"/>
                     <a:srcRect r="8215"/>
                     <a:stretch/>
                   </pic:blipFill>
@@ -5983,6 +6710,9 @@
     </w:p>
     <w:p>
       <w:r>
+        <w:rPr>
+          <w:noProof/>
+        </w:rPr>
         <w:drawing>
           <wp:inline distT="0" distB="0" distL="0" distR="0" wp14:anchorId="4058E961" wp14:editId="76B63787">
             <wp:extent cx="3985260" cy="1355811"/>
@@ -5999,7 +6729,7 @@
                     <pic:cNvPicPr/>
                   </pic:nvPicPr>
                   <pic:blipFill>
-                    <a:blip r:embed="rId48"/>
+                    <a:blip r:embed="rId56"/>
                     <a:stretch>
                       <a:fillRect/>
                     </a:stretch>
@@ -6059,6 +6789,9 @@
     </w:p>
     <w:p>
       <w:r>
+        <w:rPr>
+          <w:noProof/>
+        </w:rPr>
         <w:drawing>
           <wp:inline distT="0" distB="0" distL="0" distR="0" wp14:anchorId="35FA2AC0" wp14:editId="1B515678">
             <wp:extent cx="3764280" cy="1208561"/>
@@ -6075,7 +6808,7 @@
                     <pic:cNvPicPr/>
                   </pic:nvPicPr>
                   <pic:blipFill>
-                    <a:blip r:embed="rId49"/>
+                    <a:blip r:embed="rId57"/>
                     <a:stretch>
                       <a:fillRect/>
                     </a:stretch>
@@ -6126,6 +6859,9 @@
     </w:p>
     <w:p>
       <w:r>
+        <w:rPr>
+          <w:noProof/>
+        </w:rPr>
         <w:drawing>
           <wp:inline distT="0" distB="0" distL="0" distR="0" wp14:anchorId="21CE15A0" wp14:editId="78A80E8B">
             <wp:extent cx="4297680" cy="1389706"/>
@@ -6142,7 +6878,7 @@
                     <pic:cNvPicPr/>
                   </pic:nvPicPr>
                   <pic:blipFill>
-                    <a:blip r:embed="rId50"/>
+                    <a:blip r:embed="rId58"/>
                     <a:stretch>
                       <a:fillRect/>
                     </a:stretch>
@@ -6185,6 +6921,9 @@
     </w:p>
     <w:p>
       <w:r>
+        <w:rPr>
+          <w:noProof/>
+        </w:rPr>
         <w:drawing>
           <wp:inline distT="0" distB="0" distL="0" distR="0" wp14:anchorId="69169D47" wp14:editId="23326BE0">
             <wp:extent cx="4266860" cy="1409700"/>
@@ -6201,7 +6940,7 @@
                     <pic:cNvPicPr/>
                   </pic:nvPicPr>
                   <pic:blipFill>
-                    <a:blip r:embed="rId51"/>
+                    <a:blip r:embed="rId59"/>
                     <a:stretch>
                       <a:fillRect/>
                     </a:stretch>
@@ -6236,6 +6975,9 @@
     </w:p>
     <w:p>
       <w:r>
+        <w:rPr>
+          <w:noProof/>
+        </w:rPr>
         <w:drawing>
           <wp:inline distT="0" distB="0" distL="0" distR="0" wp14:anchorId="47D2390A" wp14:editId="66E2FD16">
             <wp:extent cx="5220152" cy="1882303"/>
@@ -6252,7 +6994,7 @@
                     <pic:cNvPicPr/>
                   </pic:nvPicPr>
                   <pic:blipFill>
-                    <a:blip r:embed="rId52"/>
+                    <a:blip r:embed="rId60"/>
                     <a:stretch>
                       <a:fillRect/>
                     </a:stretch>
@@ -6291,6 +7033,9 @@
     </w:p>
     <w:p>
       <w:r>
+        <w:rPr>
+          <w:noProof/>
+        </w:rPr>
         <w:drawing>
           <wp:inline distT="0" distB="0" distL="0" distR="0" wp14:anchorId="26D34BEA" wp14:editId="1FCDB4A6">
             <wp:extent cx="4533900" cy="1766774"/>
@@ -6307,7 +7052,7 @@
                     <pic:cNvPicPr/>
                   </pic:nvPicPr>
                   <pic:blipFill>
-                    <a:blip r:embed="rId53"/>
+                    <a:blip r:embed="rId61"/>
                     <a:stretch>
                       <a:fillRect/>
                     </a:stretch>
@@ -6330,6 +7075,9 @@
     </w:p>
     <w:p>
       <w:r>
+        <w:rPr>
+          <w:noProof/>
+        </w:rPr>
         <w:drawing>
           <wp:inline distT="0" distB="0" distL="0" distR="0" wp14:anchorId="3AD59FFD" wp14:editId="5AA62530">
             <wp:extent cx="5280660" cy="3197195"/>
@@ -6346,7 +7094,7 @@
                     <pic:cNvPicPr/>
                   </pic:nvPicPr>
                   <pic:blipFill>
-                    <a:blip r:embed="rId54"/>
+                    <a:blip r:embed="rId62"/>
                     <a:stretch>
                       <a:fillRect/>
                     </a:stretch>

</xml_diff>